<commit_message>
Level 0 - Prologue Progress
Began implementing revised Level 0 - Prologue. Currently can not test current dialogue and am unsure how I will be able to add text effects in BBCode if not present.
</commit_message>
<xml_diff>
--- a/Documents/PROJECT Celestial Freezing - Game Outline.docx
+++ b/Documents/PROJECT Celestial Freezing - Game Outline.docx
@@ -73,15 +73,15 @@
           <w:sz w:val="24"/>
           <w:szCs w:val="24"/>
         </w:rPr>
-        <w:t xml:space="preserve">Genre – </w:t>
-      </w:r>
-      <w:r>
-        <w:rPr>
-          <w:rFonts w:ascii="Times New Roman" w:hAnsi="Times New Roman" w:cs="Times New Roman"/>
-          <w:sz w:val="24"/>
-          <w:szCs w:val="24"/>
-        </w:rPr>
-        <w:t>Choose Your Own Adventure</w:t>
+        <w:t>Genre</w:t>
+      </w:r>
+      <w:r>
+        <w:rPr>
+          <w:rFonts w:ascii="Times New Roman" w:hAnsi="Times New Roman" w:cs="Times New Roman"/>
+          <w:sz w:val="24"/>
+          <w:szCs w:val="24"/>
+        </w:rPr>
+        <w:t xml:space="preserve"> – Choose Your Own Adventure</w:t>
       </w:r>
     </w:p>
     <w:p>
@@ -108,7 +108,7 @@
           <w:sz w:val="24"/>
           <w:szCs w:val="24"/>
         </w:rPr>
-        <w:t xml:space="preserve"> – The player is responsible for nuclear devastation on the Earth and is captured by a peace keeping organization conducting interventions to fix their wrong doing by restarted nuclear power plants across the nation.</w:t>
+        <w:t xml:space="preserve"> – The player is responsible for nuclear devastation on the Earth and is captured by a peacekeeping organization conducting interventions to fix their wrongdoing by restarting nuclear power plants across the nation.</w:t>
       </w:r>
     </w:p>
     <w:p>
@@ -135,47 +135,7 @@
           <w:sz w:val="24"/>
           <w:szCs w:val="24"/>
         </w:rPr>
-        <w:t xml:space="preserve">- In this completely </w:t>
-      </w:r>
-      <w:r>
-        <w:rPr>
-          <w:rFonts w:ascii="Times New Roman" w:hAnsi="Times New Roman" w:cs="Times New Roman"/>
-          <w:sz w:val="24"/>
-          <w:szCs w:val="24"/>
-        </w:rPr>
-        <w:t>text-based, story driven,</w:t>
-      </w:r>
-      <w:r>
-        <w:rPr>
-          <w:rFonts w:ascii="Times New Roman" w:hAnsi="Times New Roman" w:cs="Times New Roman"/>
-          <w:sz w:val="24"/>
-          <w:szCs w:val="24"/>
-        </w:rPr>
-        <w:t xml:space="preserve"> </w:t>
-      </w:r>
-      <w:r>
-        <w:rPr>
-          <w:rFonts w:ascii="Times New Roman" w:hAnsi="Times New Roman" w:cs="Times New Roman"/>
-          <w:sz w:val="24"/>
-          <w:szCs w:val="24"/>
-        </w:rPr>
-        <w:t>game</w:t>
-      </w:r>
-      <w:r>
-        <w:rPr>
-          <w:rFonts w:ascii="Times New Roman" w:hAnsi="Times New Roman" w:cs="Times New Roman"/>
-          <w:sz w:val="24"/>
-          <w:szCs w:val="24"/>
-        </w:rPr>
-        <w:t>, the player will investigate multiple towns with a team of four members to learn as much as they can before infiltrating the nuclear power plant to restart it</w:t>
-      </w:r>
-      <w:r>
-        <w:rPr>
-          <w:rFonts w:ascii="Times New Roman" w:hAnsi="Times New Roman" w:cs="Times New Roman"/>
-          <w:sz w:val="24"/>
-          <w:szCs w:val="24"/>
-        </w:rPr>
-        <w:t>. With the buddy system, the player has to pick a partner to explore the towns with who can positively or negative influence conversations based on their personality. Depending on the player’s choices of certain dialogue options, it can influence and unlock conversation routes, trigger new events, dictate the flow of the infiltration mission, and change the ending of the game. Each partner has a respect meter consisting of five levels with the player. Depending on how the player interacts with their partners can raise or lower the level which can influence events in the game. The more information that is gather prior to an infiltration mission the higher chance of success there will be meaning team members have a lower chance of getting hurt or dying. If a team member dies during a mission, the story continues without them meaning the player loses out on that branch of the story and ending. The player’s input matters greatly as it guides them through the multiple branching stories that exist.</w:t>
+        <w:t>- In this completely text-based, story-driven, game, the player will investigate multiple towns with a team of four members to learn as much as they can before infiltrating the nuclear power plant to restart it. With the buddy system, the player has to pick a partner to explore the towns with who can positively or negatively influence conversations based on their personality. Depending on the player’s choices of certain dialogue options, it can influence and unlock conversation routes, trigger new events, dictate the flow of the infiltration mission, and change the game's ending. Each partner has a respect meter consisting of five levels with the player. Depending on how the player interacts with their partners, they can raise or lower the level which can influence events in the game. The more information gathered prior to an infiltration mission, the higher the chance of success there will be meaning team members have a lower chance of getting hurt or dying. If a team member dies during a mission, the story continues without them meaning the player loses out on that branch of the story and ending. The player’s input matters greatly as it guides them through the multiple branching stories that exist.</w:t>
       </w:r>
     </w:p>
     <w:p>
@@ -194,35 +154,16 @@
           <w:sz w:val="24"/>
           <w:szCs w:val="24"/>
         </w:rPr>
-        <w:t xml:space="preserve">Developer </w:t>
-      </w:r>
-      <w:r>
-        <w:rPr>
-          <w:rFonts w:ascii="Times New Roman" w:hAnsi="Times New Roman" w:cs="Times New Roman"/>
-          <w:b/>
-          <w:bCs/>
-          <w:sz w:val="24"/>
-          <w:szCs w:val="24"/>
-        </w:rPr>
-        <w:t>Goal</w:t>
-      </w:r>
-      <w:r>
-        <w:rPr>
-          <w:rFonts w:ascii="Times New Roman" w:hAnsi="Times New Roman" w:cs="Times New Roman"/>
-          <w:sz w:val="24"/>
-          <w:szCs w:val="24"/>
-        </w:rPr>
-        <w:t xml:space="preserve"> – To make an all text based, story driven, choose your own adventure style game with multiple endings that utilizes an inventory system, a shop system, and remembers the choices that the player makes to distinguish what route and ending to follow.</w:t>
-      </w:r>
-    </w:p>
-    <w:p>
-      <w:pPr>
-        <w:rPr>
-          <w:rFonts w:ascii="Times New Roman" w:hAnsi="Times New Roman" w:cs="Times New Roman"/>
-          <w:sz w:val="24"/>
-          <w:szCs w:val="24"/>
-        </w:rPr>
-      </w:pPr>
+        <w:t>Developer Goal</w:t>
+      </w:r>
+      <w:r>
+        <w:rPr>
+          <w:rFonts w:ascii="Times New Roman" w:hAnsi="Times New Roman" w:cs="Times New Roman"/>
+          <w:sz w:val="24"/>
+          <w:szCs w:val="24"/>
+        </w:rPr>
+        <w:t xml:space="preserve"> – To make an all-text-based, story-driven, choose-your-own-adventure-style game with multiple endings that utilize an inventory system, and a shop system, and can remember the choices that the player makes to distinguish what route and ending to follow.</w:t>
+      </w:r>
       <w:r>
         <w:rPr>
           <w:rFonts w:ascii="Times New Roman" w:hAnsi="Times New Roman" w:cs="Times New Roman"/>

</xml_diff>

<commit_message>
Transitionary Level Script Update & Minor edits
Had to make some minor corrections and add few things for the current script I'm working on.
</commit_message>
<xml_diff>
--- a/Documents/PROJECT Celestial Freezing - Game Outline.docx
+++ b/Documents/PROJECT Celestial Freezing - Game Outline.docx
@@ -3,20 +3,7 @@
 <w:document xmlns:wpc="http://schemas.microsoft.com/office/word/2010/wordprocessingCanvas" xmlns:cx="http://schemas.microsoft.com/office/drawing/2014/chartex" xmlns:cx1="http://schemas.microsoft.com/office/drawing/2015/9/8/chartex" xmlns:cx2="http://schemas.microsoft.com/office/drawing/2015/10/21/chartex" xmlns:cx3="http://schemas.microsoft.com/office/drawing/2016/5/9/chartex" xmlns:cx4="http://schemas.microsoft.com/office/drawing/2016/5/10/chartex" xmlns:cx5="http://schemas.microsoft.com/office/drawing/2016/5/11/chartex" xmlns:cx6="http://schemas.microsoft.com/office/drawing/2016/5/12/chartex" xmlns:cx7="http://schemas.microsoft.com/office/drawing/2016/5/13/chartex" xmlns:cx8="http://schemas.microsoft.com/office/drawing/2016/5/14/chartex" xmlns:mc="http://schemas.openxmlformats.org/markup-compatibility/2006" xmlns:aink="http://schemas.microsoft.com/office/drawing/2016/ink" xmlns:am3d="http://schemas.microsoft.com/office/drawing/2017/model3d" xmlns:o="urn:schemas-microsoft-com:office:office" xmlns:oel="http://schemas.microsoft.com/office/2019/extlst" xmlns:r="http://schemas.openxmlformats.org/officeDocument/2006/relationships" xmlns:m="http://schemas.openxmlformats.org/officeDocument/2006/math" xmlns:v="urn:schemas-microsoft-com:vml" xmlns:wp14="http://schemas.microsoft.com/office/word/2010/wordprocessingDrawing" xmlns:wp="http://schemas.openxmlformats.org/drawingml/2006/wordprocessingDrawing" xmlns:w10="urn:schemas-microsoft-com:office:word" xmlns:w="http://schemas.openxmlformats.org/wordprocessingml/2006/main" xmlns:w14="http://schemas.microsoft.com/office/word/2010/wordml" xmlns:w15="http://schemas.microsoft.com/office/word/2012/wordml" xmlns:w16cex="http://schemas.microsoft.com/office/word/2018/wordml/cex" xmlns:w16cid="http://schemas.microsoft.com/office/word/2016/wordml/cid" xmlns:w16="http://schemas.microsoft.com/office/word/2018/wordml" xmlns:w16du="http://schemas.microsoft.com/office/word/2023/wordml/word16du" xmlns:w16sdtdh="http://schemas.microsoft.com/office/word/2020/wordml/sdtdatahash" xmlns:w16se="http://schemas.microsoft.com/office/word/2015/wordml/symex" xmlns:wpg="http://schemas.microsoft.com/office/word/2010/wordprocessingGroup" xmlns:wpi="http://schemas.microsoft.com/office/word/2010/wordprocessingInk" xmlns:wne="http://schemas.microsoft.com/office/word/2006/wordml" xmlns:wps="http://schemas.microsoft.com/office/word/2010/wordprocessingShape" mc:Ignorable="w14 w15 w16se w16cid w16 w16cex w16sdtdh w16du wp14">
   <w:body>
     <w:p>
-      <w:pPr>
-        <w:jc w:val="center"/>
-        <w:rPr>
-          <w:rFonts w:ascii="Octuple max" w:hAnsi="Octuple max"/>
-          <w:sz w:val="72"/>
-          <w:szCs w:val="72"/>
-        </w:rPr>
-      </w:pPr>
-      <w:r>
-        <w:rPr>
-          <w:rFonts w:ascii="Octuple max" w:hAnsi="Octuple max"/>
-          <w:sz w:val="72"/>
-          <w:szCs w:val="72"/>
-        </w:rPr>
+      <w:r>
         <w:t>PROJECT Celestial Freezing</w:t>
       </w:r>
     </w:p>
@@ -836,7 +823,23 @@
           <w:szCs w:val="24"/>
         </w:rPr>
         <w:lastRenderedPageBreak/>
-        <w:t xml:space="preserve">H.U.N.T.R, also known as Humanity’s Union for its Next Return, is a violent extremist group claiming to be protecting the remaining humans from the Altered who are using their mutations to suppress the remaining humans in order to take over. In order to survive, they attacked normal humans, the Altered, and the military for their resources and only share to perpetuate the idea that what the do is for the continuance of humanity. </w:t>
+        <w:t>H.U.N.T.R, also known as Humanity’s Union for its Next Re</w:t>
+      </w:r>
+      <w:r>
+        <w:rPr>
+          <w:rFonts w:ascii="Times New Roman" w:hAnsi="Times New Roman" w:cs="Times New Roman"/>
+          <w:sz w:val="24"/>
+          <w:szCs w:val="24"/>
+        </w:rPr>
+        <w:t>surgence</w:t>
+      </w:r>
+      <w:r>
+        <w:rPr>
+          <w:rFonts w:ascii="Times New Roman" w:hAnsi="Times New Roman" w:cs="Times New Roman"/>
+          <w:sz w:val="24"/>
+          <w:szCs w:val="24"/>
+        </w:rPr>
+        <w:t xml:space="preserve">, is a violent extremist group claiming to be protecting the remaining humans from the Altered who are using their mutations to suppress the remaining humans in order to take over. In order to survive, they attacked normal humans, the Altered, and the military for their resources and only share to perpetuate the idea that what the do is for the continuance of humanity. </w:t>
       </w:r>
       <w:r>
         <w:rPr>

</xml_diff>